<commit_message>
added rational learning def
</commit_message>
<xml_diff>
--- a/OVERVIEW_OF_ART_AUCTIONS_AND_ANCHORING.docx
+++ b/OVERVIEW_OF_ART_AUCTIONS_AND_ANCHORING.docx
@@ -2203,7 +2203,13 @@
         <w:t xml:space="preserve"> arg</w:t>
       </w:r>
       <w:r>
-        <w:t>ue that demand for art changes,</w:t>
+        <w:t>ue that demand for art changes</w:t>
+      </w:r>
+      <w:r>
+        <w:t xml:space="preserve"> over time</w:t>
+      </w:r>
+      <w:r>
+        <w:t>,</w:t>
       </w:r>
       <w:r>
         <w:t xml:space="preserve"> </w:t>
@@ -2215,13 +2221,28 @@
         <w:t xml:space="preserve">underlying hedonic </w:t>
       </w:r>
       <w:r>
-        <w:t xml:space="preserve">quality is </w:t>
-      </w:r>
-      <w:r>
-        <w:t>constant across sales</w:t>
-      </w:r>
-      <w:r>
-        <w:t>, allowing for anchoring to be isolated</w:t>
+        <w:t xml:space="preserve">quality </w:t>
+      </w:r>
+      <w:r>
+        <w:t>remains constant</w:t>
+      </w:r>
+      <w:r>
+        <w:t>,</w:t>
+      </w:r>
+      <w:r>
+        <w:t xml:space="preserve"> thus</w:t>
+      </w:r>
+      <w:r>
+        <w:t xml:space="preserve"> allo</w:t>
+      </w:r>
+      <w:r>
+        <w:t>wing</w:t>
+      </w:r>
+      <w:r>
+        <w:t xml:space="preserve"> anchoring to be</w:t>
+      </w:r>
+      <w:r>
+        <w:t xml:space="preserve"> identified</w:t>
       </w:r>
       <w:r>
         <w:t>.</w:t>
@@ -2236,7 +2257,13 @@
         <w:t>identify anchoring</w:t>
       </w:r>
       <w:r>
-        <w:t>, given we control for those quality changes.</w:t>
+        <w:t xml:space="preserve">, given we control for those </w:t>
+      </w:r>
+      <w:r>
+        <w:t>differences</w:t>
+      </w:r>
+      <w:r>
+        <w:t>.</w:t>
       </w:r>
       <w:r>
         <w:t xml:space="preserve"> </w:t>
@@ -2404,31 +2431,46 @@
         <w:t xml:space="preserve"> </w:t>
       </w:r>
       <w:r>
-        <w:t xml:space="preserve">The mechanism by which </w:t>
-      </w:r>
-      <w:r>
-        <w:t>past quantities</w:t>
-      </w:r>
-      <w:r>
-        <w:t xml:space="preserve"> </w:t>
-      </w:r>
-      <w:r>
-        <w:t xml:space="preserve">impact future </w:t>
-      </w:r>
-      <w:r>
-        <w:t xml:space="preserve">ones </w:t>
-      </w:r>
-      <w:r>
-        <w:t xml:space="preserve">is a black box, </w:t>
-      </w:r>
-      <w:r>
-        <w:t>so the mere observation of this effect suffices for our definition of anchoring.</w:t>
-      </w:r>
-      <w:r>
-        <w:t xml:space="preserve"> </w:t>
+        <w:t>Even after</w:t>
       </w:r>
       <w:bookmarkStart w:id="0" w:name="_GoBack"/>
       <w:bookmarkEnd w:id="0"/>
+      <w:r>
+        <w:t xml:space="preserve"> controlling for such </w:t>
+      </w:r>
+      <w:r>
+        <w:t>factors, t</w:t>
+      </w:r>
+      <w:r>
+        <w:t xml:space="preserve">he mechanism by which </w:t>
+      </w:r>
+      <w:r>
+        <w:t>past quantities</w:t>
+      </w:r>
+      <w:r>
+        <w:t xml:space="preserve"> </w:t>
+      </w:r>
+      <w:r>
+        <w:t xml:space="preserve">impact future </w:t>
+      </w:r>
+      <w:r>
+        <w:t xml:space="preserve">ones </w:t>
+      </w:r>
+      <w:r>
+        <w:t xml:space="preserve">is </w:t>
+      </w:r>
+      <w:r>
+        <w:t xml:space="preserve">still </w:t>
+      </w:r>
+      <w:r>
+        <w:t xml:space="preserve">a black box, </w:t>
+      </w:r>
+      <w:r>
+        <w:t>so the mere observation of this effect suffices for our definition of anchoring.</w:t>
+      </w:r>
+      <w:r>
+        <w:t xml:space="preserve"> </w:t>
+      </w:r>
       <w:r>
         <w:t>Below</w:t>
       </w:r>
@@ -5261,7 +5303,7 @@
 </file>
 
 <file path=customXml/itemProps1.xml><?xml version="1.0" encoding="utf-8"?>
-<ds:datastoreItem xmlns:ds="http://schemas.openxmlformats.org/officeDocument/2006/customXml" ds:itemID="{D38BA858-89B6-4433-A734-1F5D2A83863D}">
+<ds:datastoreItem xmlns:ds="http://schemas.openxmlformats.org/officeDocument/2006/customXml" ds:itemID="{74CE4797-2F9F-4FEF-8EFB-A3A938D8B422}">
   <ds:schemaRefs>
     <ds:schemaRef ds:uri="http://schemas.openxmlformats.org/officeDocument/2006/bibliography"/>
   </ds:schemaRefs>

</xml_diff>

<commit_message>
broke down literature review, goals of research into two goals, understand anchoring and provide econometric precedent for evaluating artistic similarity
</commit_message>
<xml_diff>
--- a/OVERVIEW_OF_ART_AUCTIONS_AND_ANCHORING.docx
+++ b/OVERVIEW_OF_ART_AUCTIONS_AND_ANCHORING.docx
@@ -2163,7 +2163,36 @@
         <w:t xml:space="preserve"> </w:t>
       </w:r>
       <w:r>
-        <w:t>As an example of anchoring, a record high sale price for an Edgar Degas ballerina sculpture in 2015 may induce buyers in 2016 to pay more for other Degas ballerinas, even if the purely artistic value (“hedonic value” or “fundamental value”) of Degas ballerinas is</w:t>
+        <w:t xml:space="preserve">As a </w:t>
+      </w:r>
+      <w:r>
+        <w:t>relevant</w:t>
+      </w:r>
+      <w:r>
+        <w:t xml:space="preserve"> example of anchoring, a record high sale price for an Edgar Degas ballerina sculpture in </w:t>
+      </w:r>
+      <w:r>
+        <w:t>March</w:t>
+      </w:r>
+      <w:r>
+        <w:t xml:space="preserve"> may</w:t>
+      </w:r>
+      <w:r>
+        <w:t xml:space="preserve"> induce</w:t>
+      </w:r>
+      <w:r>
+        <w:t xml:space="preserve"> buyers in</w:t>
+      </w:r>
+      <w:r>
+        <w:t xml:space="preserve"> April</w:t>
+      </w:r>
+      <w:r>
+        <w:t xml:space="preserve"> to pay more for other Degas ballerinas, even if the purely artistic value (“hedonic </w:t>
+      </w:r>
+      <w:bookmarkStart w:id="0" w:name="_GoBack"/>
+      <w:bookmarkEnd w:id="0"/>
+      <w:r>
+        <w:t>value” or “fundamental value”) of Degas ballerinas is</w:t>
       </w:r>
       <w:r>
         <w:t xml:space="preserve"> </w:t>
@@ -2175,17 +2204,17 @@
         <w:t xml:space="preserve"> or </w:t>
       </w:r>
       <w:r>
-        <w:t>comparable year-to-year.</w:t>
+        <w:t>comparable year-</w:t>
+      </w:r>
+      <w:r>
+        <w:lastRenderedPageBreak/>
+        <w:t>to-year.</w:t>
       </w:r>
       <w:r>
         <w:t xml:space="preserve"> I</w:t>
       </w:r>
       <w:r>
-        <w:t xml:space="preserve">t </w:t>
-      </w:r>
-      <w:r>
-        <w:lastRenderedPageBreak/>
-        <w:t xml:space="preserve">is </w:t>
+        <w:t xml:space="preserve">t is </w:t>
       </w:r>
       <w:r>
         <w:t>essential</w:t>
@@ -3524,12 +3553,7 @@
         <w:t xml:space="preserve">can </w:t>
       </w:r>
       <w:r>
-        <w:t xml:space="preserve">appraise a piece </w:t>
-      </w:r>
-      <w:bookmarkStart w:id="0" w:name="_GoBack"/>
-      <w:bookmarkEnd w:id="0"/>
-      <w:r>
-        <w:t>of art, one</w:t>
+        <w:t>appraise a piece of art, one</w:t>
       </w:r>
       <w:r>
         <w:t xml:space="preserve"> must identify past sale prece</w:t>
@@ -5889,7 +5913,7 @@
 </file>
 
 <file path=customXml/itemProps1.xml><?xml version="1.0" encoding="utf-8"?>
-<ds:datastoreItem xmlns:ds="http://schemas.openxmlformats.org/officeDocument/2006/customXml" ds:itemID="{DD58C16D-30A9-4746-A270-54B5C2940E09}">
+<ds:datastoreItem xmlns:ds="http://schemas.openxmlformats.org/officeDocument/2006/customXml" ds:itemID="{9E7111EA-6EF5-48EF-B9D6-63EBEE24760D}">
   <ds:schemaRefs>
     <ds:schemaRef ds:uri="http://schemas.openxmlformats.org/officeDocument/2006/bibliography"/>
   </ds:schemaRefs>

</xml_diff>